<commit_message>
nothing much just test cases
</commit_message>
<xml_diff>
--- a/Test cases.docx
+++ b/Test cases.docx
@@ -230,6 +230,21 @@
         <w:rPr>
           <w:lang w:val="en-US"/>
         </w:rPr>
+        <w:t>If a user tries to add an item to cart before adding to cart redirect him to login page.</w:t>
+      </w:r>
+    </w:p>
+    <w:p>
+      <w:pPr>
+        <w:pStyle w:val="ListParagraph"/>
+        <w:numPr>
+          <w:ilvl w:val="2"/>
+          <w:numId w:val="1"/>
+        </w:numPr>
+      </w:pPr>
+      <w:r>
+        <w:rPr>
+          <w:lang w:val="en-US"/>
+        </w:rPr>
         <w:t>User must be able to add the items he requires</w:t>
       </w:r>
     </w:p>
@@ -695,6 +710,7 @@
         </w:numPr>
       </w:pPr>
       <w:r>
+        <w:lastRenderedPageBreak/>
         <w:t>The user must be able to delete the orders</w:t>
       </w:r>
     </w:p>
@@ -719,7 +735,6 @@
         </w:numPr>
       </w:pPr>
       <w:r>
-        <w:lastRenderedPageBreak/>
         <w:t>View orders</w:t>
       </w:r>
     </w:p>
@@ -787,6 +802,18 @@
       </w:pPr>
       <w:r>
         <w:t>Once the admin clicks on a particular user he must be able view the customer information, the orders that the customers had ordered.</w:t>
+      </w:r>
+    </w:p>
+    <w:p>
+      <w:pPr>
+        <w:pStyle w:val="ListParagraph"/>
+        <w:numPr>
+          <w:ilvl w:val="2"/>
+          <w:numId w:val="1"/>
+        </w:numPr>
+      </w:pPr>
+      <w:r>
+        <w:t>The admin must be able to delete all the orders of that particular user</w:t>
       </w:r>
     </w:p>
     <w:p>
@@ -823,9 +850,41 @@
           <w:ilvl w:val="3"/>
           <w:numId w:val="1"/>
         </w:numPr>
-      </w:pPr>
-      <w:r>
-        <w:t>The admin must be able to delete all the orders of that particular user</w:t>
+        <w:rPr>
+          <w:b/>
+          <w:bCs/>
+        </w:rPr>
+      </w:pPr>
+      <w:r>
+        <w:rPr>
+          <w:b/>
+          <w:bCs/>
+        </w:rPr>
+        <w:t>The admin must be able to click fulfilled on all of the orders</w:t>
+      </w:r>
+    </w:p>
+    <w:p>
+      <w:pPr>
+        <w:pStyle w:val="ListParagraph"/>
+        <w:numPr>
+          <w:ilvl w:val="2"/>
+          <w:numId w:val="1"/>
+        </w:numPr>
+      </w:pPr>
+      <w:r>
+        <w:t>Bug</w:t>
+      </w:r>
+    </w:p>
+    <w:p>
+      <w:pPr>
+        <w:pStyle w:val="ListParagraph"/>
+        <w:numPr>
+          <w:ilvl w:val="3"/>
+          <w:numId w:val="1"/>
+        </w:numPr>
+      </w:pPr>
+      <w:r>
+        <w:t>If a user places another order of the same item before being fulfilled then that order is displayed seperately</w:t>
       </w:r>
     </w:p>
     <w:p>

</xml_diff>